<commit_message>
vlees in the box clone
</commit_message>
<xml_diff>
--- a/daily report breaktime logintime/daily-report.docx
+++ b/daily report breaktime logintime/daily-report.docx
@@ -7,6 +7,7 @@
         <w:rPr>
           <w:b/>
           <w:bCs/>
+          <w:color w:val="00B050"/>
           <w:sz w:val="24"/>
           <w:szCs w:val="24"/>
         </w:rPr>
@@ -15,6 +16,7 @@
         <w:rPr>
           <w:b/>
           <w:bCs/>
+          <w:color w:val="00B050"/>
           <w:sz w:val="24"/>
           <w:szCs w:val="24"/>
         </w:rPr>
@@ -49,7 +51,21 @@
           <w:sz w:val="24"/>
           <w:szCs w:val="24"/>
         </w:rPr>
-        <w:t xml:space="preserve"> 30 pm </w:t>
+        <w:t xml:space="preserve"> 30 </w:t>
+      </w:r>
+      <w:r>
+        <w:rPr>
+          <w:sz w:val="24"/>
+          <w:szCs w:val="24"/>
+        </w:rPr>
+        <w:t>am</w:t>
+      </w:r>
+      <w:r>
+        <w:rPr>
+          <w:sz w:val="24"/>
+          <w:szCs w:val="24"/>
+        </w:rPr>
+        <w:t xml:space="preserve"> </w:t>
       </w:r>
     </w:p>
     <w:p>
@@ -234,7 +250,7 @@
           <w:sz w:val="24"/>
           <w:szCs w:val="24"/>
         </w:rPr>
-        <w:t xml:space="preserve">. </w:t>
+        <w:t>.</w:t>
       </w:r>
     </w:p>
     <w:p>
@@ -257,6 +273,7 @@
         <w:rPr>
           <w:b/>
           <w:bCs/>
+          <w:color w:val="00B050"/>
           <w:sz w:val="24"/>
           <w:szCs w:val="24"/>
         </w:rPr>
@@ -265,28 +282,11 @@
         <w:rPr>
           <w:b/>
           <w:bCs/>
-          <w:sz w:val="24"/>
-          <w:szCs w:val="24"/>
-        </w:rPr>
-        <w:t>1</w:t>
-      </w:r>
-      <w:r>
-        <w:rPr>
-          <w:b/>
-          <w:bCs/>
-          <w:sz w:val="24"/>
-          <w:szCs w:val="24"/>
-        </w:rPr>
-        <w:t>8</w:t>
-      </w:r>
-      <w:r>
-        <w:rPr>
-          <w:b/>
-          <w:bCs/>
-          <w:sz w:val="24"/>
-          <w:szCs w:val="24"/>
-        </w:rPr>
-        <w:t xml:space="preserve"> February, 2026 </w:t>
+          <w:color w:val="00B050"/>
+          <w:sz w:val="24"/>
+          <w:szCs w:val="24"/>
+        </w:rPr>
+        <w:t xml:space="preserve">18 February, 2026 </w:t>
       </w:r>
     </w:p>
     <w:p>
@@ -317,7 +317,21 @@
           <w:sz w:val="24"/>
           <w:szCs w:val="24"/>
         </w:rPr>
-        <w:t xml:space="preserve"> 36 pm </w:t>
+        <w:t xml:space="preserve"> 36 </w:t>
+      </w:r>
+      <w:r>
+        <w:rPr>
+          <w:sz w:val="24"/>
+          <w:szCs w:val="24"/>
+        </w:rPr>
+        <w:t>am</w:t>
+      </w:r>
+      <w:r>
+        <w:rPr>
+          <w:sz w:val="24"/>
+          <w:szCs w:val="24"/>
+        </w:rPr>
+        <w:t xml:space="preserve"> </w:t>
       </w:r>
     </w:p>
     <w:p>
@@ -833,16 +847,28 @@
         </w:rPr>
         <w:t>Ionic components are not random tags. They have specific roles &amp; placement rules. Using them in the wrong place can break layout or hide content.</w:t>
       </w:r>
+      <w:r>
+        <w:rPr>
+          <w:sz w:val="24"/>
+          <w:szCs w:val="24"/>
+        </w:rPr>
+        <w:t xml:space="preserve">  </w:t>
+      </w:r>
     </w:p>
     <w:p>
       <w:pPr>
-        <w:pStyle w:val="ListParagraph"/>
-        <w:spacing w:before="240"/>
-        <w:rPr>
-          <w:sz w:val="24"/>
-          <w:szCs w:val="24"/>
-        </w:rPr>
-      </w:pPr>
+        <w:rPr>
+          <w:sz w:val="24"/>
+          <w:szCs w:val="24"/>
+        </w:rPr>
+      </w:pPr>
+      <w:r>
+        <w:rPr>
+          <w:sz w:val="24"/>
+          <w:szCs w:val="24"/>
+        </w:rPr>
+        <w:t xml:space="preserve">. </w:t>
+      </w:r>
     </w:p>
     <w:p>
       <w:pPr>
@@ -862,53 +888,67 @@
     <w:p>
       <w:pPr>
         <w:rPr>
-          <w:sz w:val="24"/>
-          <w:szCs w:val="24"/>
-        </w:rPr>
-      </w:pPr>
-      <w:r>
-        <w:rPr>
-          <w:sz w:val="24"/>
-          <w:szCs w:val="24"/>
-        </w:rPr>
-        <w:t xml:space="preserve">. </w:t>
+          <w:b/>
+          <w:bCs/>
+          <w:color w:val="00B050"/>
+          <w:sz w:val="24"/>
+          <w:szCs w:val="24"/>
+        </w:rPr>
+      </w:pPr>
+      <w:r>
+        <w:rPr>
+          <w:b/>
+          <w:bCs/>
+          <w:color w:val="00B050"/>
+          <w:sz w:val="24"/>
+          <w:szCs w:val="24"/>
+        </w:rPr>
+        <w:t xml:space="preserve">19 February, 2026 </w:t>
       </w:r>
     </w:p>
     <w:p>
       <w:pPr>
         <w:rPr>
-          <w:b/>
-          <w:bCs/>
-          <w:sz w:val="24"/>
-          <w:szCs w:val="24"/>
-        </w:rPr>
-      </w:pPr>
-      <w:r>
-        <w:rPr>
-          <w:b/>
-          <w:bCs/>
-          <w:sz w:val="24"/>
-          <w:szCs w:val="24"/>
-        </w:rPr>
-        <w:t>1</w:t>
-      </w:r>
-      <w:r>
-        <w:rPr>
-          <w:b/>
-          <w:bCs/>
-          <w:sz w:val="24"/>
-          <w:szCs w:val="24"/>
-        </w:rPr>
-        <w:t>9</w:t>
-      </w:r>
-      <w:r>
-        <w:rPr>
-          <w:b/>
-          <w:bCs/>
-          <w:sz w:val="24"/>
-          <w:szCs w:val="24"/>
-        </w:rPr>
-        <w:t xml:space="preserve"> February, 2026 </w:t>
+          <w:sz w:val="24"/>
+          <w:szCs w:val="24"/>
+        </w:rPr>
+      </w:pPr>
+      <w:r>
+        <w:rPr>
+          <w:sz w:val="24"/>
+          <w:szCs w:val="24"/>
+        </w:rPr>
+        <w:t xml:space="preserve">Login – </w:t>
+      </w:r>
+      <w:proofErr w:type="gramStart"/>
+      <w:r>
+        <w:rPr>
+          <w:sz w:val="24"/>
+          <w:szCs w:val="24"/>
+        </w:rPr>
+        <w:t>10 :</w:t>
+      </w:r>
+      <w:proofErr w:type="gramEnd"/>
+      <w:r>
+        <w:rPr>
+          <w:sz w:val="24"/>
+          <w:szCs w:val="24"/>
+        </w:rPr>
+        <w:t xml:space="preserve"> 35 </w:t>
+      </w:r>
+      <w:r>
+        <w:rPr>
+          <w:sz w:val="24"/>
+          <w:szCs w:val="24"/>
+        </w:rPr>
+        <w:t>am</w:t>
+      </w:r>
+      <w:r>
+        <w:rPr>
+          <w:sz w:val="24"/>
+          <w:szCs w:val="24"/>
+        </w:rPr>
+        <w:t xml:space="preserve"> </w:t>
       </w:r>
     </w:p>
     <w:p>
@@ -923,7 +963,7 @@
           <w:sz w:val="24"/>
           <w:szCs w:val="24"/>
         </w:rPr>
-        <w:t xml:space="preserve">Login – </w:t>
+        <w:t xml:space="preserve">Logout </w:t>
       </w:r>
       <w:proofErr w:type="gramStart"/>
       <w:r>
@@ -931,7 +971,21 @@
           <w:sz w:val="24"/>
           <w:szCs w:val="24"/>
         </w:rPr>
-        <w:t>10 :</w:t>
+        <w:t xml:space="preserve">– </w:t>
+      </w:r>
+      <w:r>
+        <w:rPr>
+          <w:sz w:val="24"/>
+          <w:szCs w:val="24"/>
+        </w:rPr>
+        <w:t xml:space="preserve"> </w:t>
+      </w:r>
+      <w:r>
+        <w:rPr>
+          <w:sz w:val="24"/>
+          <w:szCs w:val="24"/>
+        </w:rPr>
+        <w:t>06</w:t>
       </w:r>
       <w:proofErr w:type="gramEnd"/>
       <w:r>
@@ -939,7 +993,14 @@
           <w:sz w:val="24"/>
           <w:szCs w:val="24"/>
         </w:rPr>
-        <w:t xml:space="preserve"> 35 pm </w:t>
+        <w:t xml:space="preserve"> : 33</w:t>
+      </w:r>
+      <w:r>
+        <w:rPr>
+          <w:sz w:val="24"/>
+          <w:szCs w:val="24"/>
+        </w:rPr>
+        <w:t xml:space="preserve"> pm; </w:t>
       </w:r>
     </w:p>
     <w:p>
@@ -954,7 +1015,7 @@
           <w:sz w:val="24"/>
           <w:szCs w:val="24"/>
         </w:rPr>
-        <w:t xml:space="preserve">Logout </w:t>
+        <w:t xml:space="preserve">Lunch time </w:t>
       </w:r>
       <w:proofErr w:type="gramStart"/>
       <w:r>
@@ -962,7 +1023,14 @@
           <w:sz w:val="24"/>
           <w:szCs w:val="24"/>
         </w:rPr>
-        <w:t>–  pm</w:t>
+        <w:t xml:space="preserve">–  </w:t>
+      </w:r>
+      <w:r>
+        <w:rPr>
+          <w:sz w:val="24"/>
+          <w:szCs w:val="24"/>
+        </w:rPr>
+        <w:t>1</w:t>
       </w:r>
       <w:proofErr w:type="gramEnd"/>
       <w:r>
@@ -970,7 +1038,46 @@
           <w:sz w:val="24"/>
           <w:szCs w:val="24"/>
         </w:rPr>
-        <w:t xml:space="preserve">; </w:t>
+        <w:t xml:space="preserve"> : </w:t>
+      </w:r>
+      <w:proofErr w:type="gramStart"/>
+      <w:r>
+        <w:rPr>
+          <w:sz w:val="24"/>
+          <w:szCs w:val="24"/>
+        </w:rPr>
+        <w:t>53  to</w:t>
+      </w:r>
+      <w:proofErr w:type="gramEnd"/>
+      <w:r>
+        <w:rPr>
+          <w:sz w:val="24"/>
+          <w:szCs w:val="24"/>
+        </w:rPr>
+        <w:t xml:space="preserve">  </w:t>
+      </w:r>
+      <w:proofErr w:type="gramStart"/>
+      <w:r>
+        <w:rPr>
+          <w:sz w:val="24"/>
+          <w:szCs w:val="24"/>
+        </w:rPr>
+        <w:t>2 :</w:t>
+      </w:r>
+      <w:proofErr w:type="gramEnd"/>
+      <w:r>
+        <w:rPr>
+          <w:sz w:val="24"/>
+          <w:szCs w:val="24"/>
+        </w:rPr>
+        <w:t xml:space="preserve"> 33 pm;  </w:t>
+      </w:r>
+      <w:r>
+        <w:rPr>
+          <w:sz w:val="24"/>
+          <w:szCs w:val="24"/>
+        </w:rPr>
+        <w:t xml:space="preserve"> </w:t>
       </w:r>
     </w:p>
     <w:p>
@@ -985,62 +1092,14 @@
           <w:sz w:val="24"/>
           <w:szCs w:val="24"/>
         </w:rPr>
-        <w:t xml:space="preserve">Lunch time </w:t>
-      </w:r>
-      <w:proofErr w:type="gramStart"/>
-      <w:r>
-        <w:rPr>
-          <w:sz w:val="24"/>
-          <w:szCs w:val="24"/>
-        </w:rPr>
-        <w:t xml:space="preserve">–  </w:t>
-      </w:r>
-      <w:r>
-        <w:rPr>
-          <w:sz w:val="24"/>
-          <w:szCs w:val="24"/>
-        </w:rPr>
-        <w:t>1</w:t>
-      </w:r>
-      <w:proofErr w:type="gramEnd"/>
-      <w:r>
-        <w:rPr>
-          <w:sz w:val="24"/>
-          <w:szCs w:val="24"/>
-        </w:rPr>
-        <w:t xml:space="preserve"> : </w:t>
-      </w:r>
-      <w:proofErr w:type="gramStart"/>
-      <w:r>
-        <w:rPr>
-          <w:sz w:val="24"/>
-          <w:szCs w:val="24"/>
-        </w:rPr>
-        <w:t>53  to</w:t>
-      </w:r>
-      <w:proofErr w:type="gramEnd"/>
-      <w:r>
-        <w:rPr>
-          <w:sz w:val="24"/>
-          <w:szCs w:val="24"/>
-        </w:rPr>
-        <w:t xml:space="preserve">  </w:t>
-      </w:r>
-      <w:proofErr w:type="gramStart"/>
-      <w:r>
-        <w:rPr>
-          <w:sz w:val="24"/>
-          <w:szCs w:val="24"/>
-        </w:rPr>
-        <w:t>2 :</w:t>
-      </w:r>
-      <w:proofErr w:type="gramEnd"/>
-      <w:r>
-        <w:rPr>
-          <w:sz w:val="24"/>
-          <w:szCs w:val="24"/>
-        </w:rPr>
-        <w:t xml:space="preserve"> 33 pm; </w:t>
+        <w:t xml:space="preserve">Work – </w:t>
+      </w:r>
+      <w:r>
+        <w:rPr>
+          <w:sz w:val="24"/>
+          <w:szCs w:val="24"/>
+        </w:rPr>
+        <w:t>made basic project of ionic react with tabs and blank. Understand its basic functions, ideas,</w:t>
       </w:r>
       <w:r>
         <w:rPr>
@@ -1054,29 +1113,7 @@
           <w:sz w:val="24"/>
           <w:szCs w:val="24"/>
         </w:rPr>
-        <w:t xml:space="preserve"> </w:t>
-      </w:r>
-    </w:p>
-    <w:p>
-      <w:pPr>
-        <w:rPr>
-          <w:sz w:val="24"/>
-          <w:szCs w:val="24"/>
-        </w:rPr>
-      </w:pPr>
-      <w:r>
-        <w:rPr>
-          <w:sz w:val="24"/>
-          <w:szCs w:val="24"/>
-        </w:rPr>
-        <w:t xml:space="preserve">Work – </w:t>
-      </w:r>
-      <w:r>
-        <w:rPr>
-          <w:sz w:val="24"/>
-          <w:szCs w:val="24"/>
-        </w:rPr>
-        <w:t>made basic project of ionic react with tabs and blank. Understand its basic functions, ideas, ion by default styling type like ion-display-</w:t>
+        <w:t>ion by default styling type like ion-display-</w:t>
       </w:r>
       <w:proofErr w:type="gramStart"/>
       <w:r>
@@ -1180,7 +1217,6 @@
           <w:sz w:val="24"/>
           <w:szCs w:val="24"/>
         </w:rPr>
-        <w:lastRenderedPageBreak/>
         <w:t xml:space="preserve">That application is made using basic tags of ionic framework. </w:t>
       </w:r>
     </w:p>
@@ -1196,6 +1232,7 @@
           <w:sz w:val="24"/>
           <w:szCs w:val="24"/>
         </w:rPr>
+        <w:lastRenderedPageBreak/>
         <w:t xml:space="preserve">. </w:t>
       </w:r>
     </w:p>
@@ -1217,10 +1254,399 @@
     <w:p>
       <w:pPr>
         <w:rPr>
-          <w:sz w:val="24"/>
-          <w:szCs w:val="24"/>
-        </w:rPr>
-      </w:pPr>
+          <w:b/>
+          <w:bCs/>
+          <w:color w:val="00B050"/>
+          <w:sz w:val="24"/>
+          <w:szCs w:val="24"/>
+        </w:rPr>
+      </w:pPr>
+      <w:r>
+        <w:rPr>
+          <w:b/>
+          <w:bCs/>
+          <w:color w:val="00B050"/>
+          <w:sz w:val="24"/>
+          <w:szCs w:val="24"/>
+        </w:rPr>
+        <w:t>20</w:t>
+      </w:r>
+      <w:r>
+        <w:rPr>
+          <w:b/>
+          <w:bCs/>
+          <w:color w:val="00B050"/>
+          <w:sz w:val="24"/>
+          <w:szCs w:val="24"/>
+        </w:rPr>
+        <w:t xml:space="preserve"> February, 2026 </w:t>
+      </w:r>
+    </w:p>
+    <w:p>
+      <w:pPr>
+        <w:rPr>
+          <w:sz w:val="24"/>
+          <w:szCs w:val="24"/>
+        </w:rPr>
+      </w:pPr>
+      <w:r>
+        <w:rPr>
+          <w:sz w:val="24"/>
+          <w:szCs w:val="24"/>
+        </w:rPr>
+        <w:t xml:space="preserve">Login – </w:t>
+      </w:r>
+      <w:proofErr w:type="gramStart"/>
+      <w:r>
+        <w:rPr>
+          <w:sz w:val="24"/>
+          <w:szCs w:val="24"/>
+        </w:rPr>
+        <w:t>10 :</w:t>
+      </w:r>
+      <w:proofErr w:type="gramEnd"/>
+      <w:r>
+        <w:rPr>
+          <w:sz w:val="24"/>
+          <w:szCs w:val="24"/>
+        </w:rPr>
+        <w:t xml:space="preserve"> 39 am </w:t>
+      </w:r>
+    </w:p>
+    <w:p>
+      <w:pPr>
+        <w:rPr>
+          <w:sz w:val="24"/>
+          <w:szCs w:val="24"/>
+        </w:rPr>
+      </w:pPr>
+      <w:r>
+        <w:rPr>
+          <w:sz w:val="24"/>
+          <w:szCs w:val="24"/>
+        </w:rPr>
+        <w:t xml:space="preserve">Logout – </w:t>
+      </w:r>
+      <w:proofErr w:type="gramStart"/>
+      <w:r>
+        <w:rPr>
+          <w:sz w:val="24"/>
+          <w:szCs w:val="24"/>
+        </w:rPr>
+        <w:t>06 :</w:t>
+      </w:r>
+      <w:proofErr w:type="gramEnd"/>
+      <w:r>
+        <w:rPr>
+          <w:sz w:val="24"/>
+          <w:szCs w:val="24"/>
+        </w:rPr>
+        <w:t xml:space="preserve"> 47</w:t>
+      </w:r>
+      <w:r>
+        <w:rPr>
+          <w:sz w:val="24"/>
+          <w:szCs w:val="24"/>
+        </w:rPr>
+        <w:t xml:space="preserve"> pm; </w:t>
+      </w:r>
+    </w:p>
+    <w:p>
+      <w:pPr>
+        <w:rPr>
+          <w:sz w:val="24"/>
+          <w:szCs w:val="24"/>
+        </w:rPr>
+      </w:pPr>
+      <w:r>
+        <w:rPr>
+          <w:sz w:val="24"/>
+          <w:szCs w:val="24"/>
+        </w:rPr>
+        <w:t xml:space="preserve">Lunch time </w:t>
+      </w:r>
+      <w:proofErr w:type="gramStart"/>
+      <w:r>
+        <w:rPr>
+          <w:sz w:val="24"/>
+          <w:szCs w:val="24"/>
+        </w:rPr>
+        <w:t xml:space="preserve">–  </w:t>
+      </w:r>
+      <w:r>
+        <w:rPr>
+          <w:sz w:val="24"/>
+          <w:szCs w:val="24"/>
+        </w:rPr>
+        <w:t>02</w:t>
+      </w:r>
+      <w:proofErr w:type="gramEnd"/>
+      <w:r>
+        <w:rPr>
+          <w:sz w:val="24"/>
+          <w:szCs w:val="24"/>
+        </w:rPr>
+        <w:t xml:space="preserve"> : 53</w:t>
+      </w:r>
+      <w:r>
+        <w:rPr>
+          <w:sz w:val="24"/>
+          <w:szCs w:val="24"/>
+        </w:rPr>
+        <w:t xml:space="preserve"> </w:t>
+      </w:r>
+      <w:proofErr w:type="gramStart"/>
+      <w:r>
+        <w:rPr>
+          <w:sz w:val="24"/>
+          <w:szCs w:val="24"/>
+        </w:rPr>
+        <w:t>pm</w:t>
+      </w:r>
+      <w:r>
+        <w:rPr>
+          <w:sz w:val="24"/>
+          <w:szCs w:val="24"/>
+        </w:rPr>
+        <w:t xml:space="preserve">  </w:t>
+      </w:r>
+      <w:r>
+        <w:rPr>
+          <w:sz w:val="24"/>
+          <w:szCs w:val="24"/>
+        </w:rPr>
+        <w:t>–</w:t>
+      </w:r>
+      <w:proofErr w:type="gramEnd"/>
+      <w:r>
+        <w:rPr>
+          <w:sz w:val="24"/>
+          <w:szCs w:val="24"/>
+        </w:rPr>
+        <w:t xml:space="preserve">  </w:t>
+      </w:r>
+      <w:proofErr w:type="gramStart"/>
+      <w:r>
+        <w:rPr>
+          <w:sz w:val="24"/>
+          <w:szCs w:val="24"/>
+        </w:rPr>
+        <w:t>0</w:t>
+      </w:r>
+      <w:r>
+        <w:rPr>
+          <w:sz w:val="24"/>
+          <w:szCs w:val="24"/>
+        </w:rPr>
+        <w:t>3</w:t>
+      </w:r>
+      <w:r>
+        <w:rPr>
+          <w:sz w:val="24"/>
+          <w:szCs w:val="24"/>
+        </w:rPr>
+        <w:t xml:space="preserve"> :</w:t>
+      </w:r>
+      <w:proofErr w:type="gramEnd"/>
+      <w:r>
+        <w:rPr>
+          <w:sz w:val="24"/>
+          <w:szCs w:val="24"/>
+        </w:rPr>
+        <w:t xml:space="preserve"> </w:t>
+      </w:r>
+      <w:r>
+        <w:rPr>
+          <w:sz w:val="24"/>
+          <w:szCs w:val="24"/>
+        </w:rPr>
+        <w:t>35</w:t>
+      </w:r>
+      <w:r>
+        <w:rPr>
+          <w:sz w:val="24"/>
+          <w:szCs w:val="24"/>
+        </w:rPr>
+        <w:t xml:space="preserve"> </w:t>
+      </w:r>
+      <w:proofErr w:type="gramStart"/>
+      <w:r>
+        <w:rPr>
+          <w:sz w:val="24"/>
+          <w:szCs w:val="24"/>
+        </w:rPr>
+        <w:t>pm</w:t>
+      </w:r>
+      <w:r>
+        <w:rPr>
+          <w:sz w:val="24"/>
+          <w:szCs w:val="24"/>
+        </w:rPr>
+        <w:t xml:space="preserve">  </w:t>
+      </w:r>
+      <w:r>
+        <w:rPr>
+          <w:sz w:val="24"/>
+          <w:szCs w:val="24"/>
+        </w:rPr>
+        <w:t>;</w:t>
+      </w:r>
+      <w:proofErr w:type="gramEnd"/>
+      <w:r>
+        <w:rPr>
+          <w:sz w:val="24"/>
+          <w:szCs w:val="24"/>
+        </w:rPr>
+        <w:t xml:space="preserve">   </w:t>
+      </w:r>
+    </w:p>
+    <w:p>
+      <w:pPr>
+        <w:rPr>
+          <w:sz w:val="24"/>
+          <w:szCs w:val="24"/>
+        </w:rPr>
+      </w:pPr>
+      <w:r>
+        <w:rPr>
+          <w:sz w:val="24"/>
+          <w:szCs w:val="24"/>
+        </w:rPr>
+        <w:t>Work –</w:t>
+      </w:r>
+      <w:r>
+        <w:rPr>
+          <w:sz w:val="24"/>
+          <w:szCs w:val="24"/>
+        </w:rPr>
+        <w:t xml:space="preserve"> </w:t>
+      </w:r>
+      <w:r>
+        <w:rPr>
+          <w:sz w:val="24"/>
+          <w:szCs w:val="24"/>
+        </w:rPr>
+        <w:t xml:space="preserve">starting making clone of </w:t>
+      </w:r>
+      <w:proofErr w:type="spellStart"/>
+      <w:r>
+        <w:rPr>
+          <w:sz w:val="24"/>
+          <w:szCs w:val="24"/>
+        </w:rPr>
+        <w:t>vlees</w:t>
+      </w:r>
+      <w:proofErr w:type="spellEnd"/>
+      <w:r>
+        <w:rPr>
+          <w:sz w:val="24"/>
+          <w:szCs w:val="24"/>
+        </w:rPr>
+        <w:t xml:space="preserve"> in the box site foot delivery </w:t>
+      </w:r>
+      <w:proofErr w:type="gramStart"/>
+      <w:r>
+        <w:rPr>
+          <w:sz w:val="24"/>
+          <w:szCs w:val="24"/>
+        </w:rPr>
+        <w:t>app .</w:t>
+      </w:r>
+      <w:proofErr w:type="gramEnd"/>
+      <w:r>
+        <w:rPr>
+          <w:sz w:val="24"/>
+          <w:szCs w:val="24"/>
+        </w:rPr>
+        <w:t xml:space="preserve"> here I build header part which consist of </w:t>
+      </w:r>
+      <w:proofErr w:type="spellStart"/>
+      <w:r>
+        <w:rPr>
+          <w:sz w:val="24"/>
+          <w:szCs w:val="24"/>
+        </w:rPr>
+        <w:t>dropdrop</w:t>
+      </w:r>
+      <w:proofErr w:type="spellEnd"/>
+      <w:r>
+        <w:rPr>
+          <w:sz w:val="24"/>
+          <w:szCs w:val="24"/>
+        </w:rPr>
+        <w:t xml:space="preserve"> box of language and category of food in which I use </w:t>
+      </w:r>
+      <w:proofErr w:type="spellStart"/>
+      <w:r>
+        <w:rPr>
+          <w:sz w:val="24"/>
+          <w:szCs w:val="24"/>
+        </w:rPr>
+        <w:t>useRef</w:t>
+      </w:r>
+      <w:proofErr w:type="spellEnd"/>
+      <w:r>
+        <w:rPr>
+          <w:sz w:val="24"/>
+          <w:szCs w:val="24"/>
+        </w:rPr>
+        <w:t xml:space="preserve"> hook along with </w:t>
+      </w:r>
+      <w:proofErr w:type="spellStart"/>
+      <w:proofErr w:type="gramStart"/>
+      <w:r>
+        <w:rPr>
+          <w:sz w:val="24"/>
+          <w:szCs w:val="24"/>
+        </w:rPr>
+        <w:t>usestate</w:t>
+      </w:r>
+      <w:proofErr w:type="spellEnd"/>
+      <w:r>
+        <w:rPr>
+          <w:sz w:val="24"/>
+          <w:szCs w:val="24"/>
+        </w:rPr>
+        <w:t xml:space="preserve"> ,</w:t>
+      </w:r>
+      <w:proofErr w:type="gramEnd"/>
+      <w:r>
+        <w:rPr>
+          <w:sz w:val="24"/>
+          <w:szCs w:val="24"/>
+        </w:rPr>
+        <w:t xml:space="preserve"> input bar etc. </w:t>
+      </w:r>
+    </w:p>
+    <w:p>
+      <w:pPr>
+        <w:rPr>
+          <w:sz w:val="24"/>
+          <w:szCs w:val="24"/>
+        </w:rPr>
+      </w:pPr>
+      <w:r>
+        <w:rPr>
+          <w:sz w:val="24"/>
+          <w:szCs w:val="24"/>
+        </w:rPr>
+        <w:t xml:space="preserve">. </w:t>
+      </w:r>
+    </w:p>
+    <w:p>
+      <w:pPr>
+        <w:rPr>
+          <w:sz w:val="24"/>
+          <w:szCs w:val="24"/>
+        </w:rPr>
+      </w:pPr>
+      <w:r>
+        <w:rPr>
+          <w:sz w:val="24"/>
+          <w:szCs w:val="24"/>
+        </w:rPr>
+        <w:t xml:space="preserve">. </w:t>
+      </w:r>
     </w:p>
     <w:p>
       <w:pPr>
@@ -1854,6 +2280,95 @@
     </w:lvl>
   </w:abstractNum>
   <w:abstractNum w:abstractNumId="5" w15:restartNumberingAfterBreak="0">
+    <w:nsid w:val="209F3573"/>
+    <w:multiLevelType w:val="hybridMultilevel"/>
+    <w:tmpl w:val="944CBA2E"/>
+    <w:lvl w:ilvl="0" w:tplc="FFFFFFFF">
+      <w:start w:val="1"/>
+      <w:numFmt w:val="decimal"/>
+      <w:lvlText w:val="%1."/>
+      <w:lvlJc w:val="left"/>
+      <w:pPr>
+        <w:ind w:left="720" w:hanging="360"/>
+      </w:pPr>
+      <w:rPr>
+        <w:rFonts w:hint="default"/>
+      </w:rPr>
+    </w:lvl>
+    <w:lvl w:ilvl="1" w:tplc="FFFFFFFF" w:tentative="1">
+      <w:start w:val="1"/>
+      <w:numFmt w:val="lowerLetter"/>
+      <w:lvlText w:val="%2."/>
+      <w:lvlJc w:val="left"/>
+      <w:pPr>
+        <w:ind w:left="1440" w:hanging="360"/>
+      </w:pPr>
+    </w:lvl>
+    <w:lvl w:ilvl="2" w:tplc="FFFFFFFF" w:tentative="1">
+      <w:start w:val="1"/>
+      <w:numFmt w:val="lowerRoman"/>
+      <w:lvlText w:val="%3."/>
+      <w:lvlJc w:val="right"/>
+      <w:pPr>
+        <w:ind w:left="2160" w:hanging="180"/>
+      </w:pPr>
+    </w:lvl>
+    <w:lvl w:ilvl="3" w:tplc="FFFFFFFF" w:tentative="1">
+      <w:start w:val="1"/>
+      <w:numFmt w:val="decimal"/>
+      <w:lvlText w:val="%4."/>
+      <w:lvlJc w:val="left"/>
+      <w:pPr>
+        <w:ind w:left="2880" w:hanging="360"/>
+      </w:pPr>
+    </w:lvl>
+    <w:lvl w:ilvl="4" w:tplc="FFFFFFFF" w:tentative="1">
+      <w:start w:val="1"/>
+      <w:numFmt w:val="lowerLetter"/>
+      <w:lvlText w:val="%5."/>
+      <w:lvlJc w:val="left"/>
+      <w:pPr>
+        <w:ind w:left="3600" w:hanging="360"/>
+      </w:pPr>
+    </w:lvl>
+    <w:lvl w:ilvl="5" w:tplc="FFFFFFFF" w:tentative="1">
+      <w:start w:val="1"/>
+      <w:numFmt w:val="lowerRoman"/>
+      <w:lvlText w:val="%6."/>
+      <w:lvlJc w:val="right"/>
+      <w:pPr>
+        <w:ind w:left="4320" w:hanging="180"/>
+      </w:pPr>
+    </w:lvl>
+    <w:lvl w:ilvl="6" w:tplc="FFFFFFFF" w:tentative="1">
+      <w:start w:val="1"/>
+      <w:numFmt w:val="decimal"/>
+      <w:lvlText w:val="%7."/>
+      <w:lvlJc w:val="left"/>
+      <w:pPr>
+        <w:ind w:left="5040" w:hanging="360"/>
+      </w:pPr>
+    </w:lvl>
+    <w:lvl w:ilvl="7" w:tplc="FFFFFFFF" w:tentative="1">
+      <w:start w:val="1"/>
+      <w:numFmt w:val="lowerLetter"/>
+      <w:lvlText w:val="%8."/>
+      <w:lvlJc w:val="left"/>
+      <w:pPr>
+        <w:ind w:left="5760" w:hanging="360"/>
+      </w:pPr>
+    </w:lvl>
+    <w:lvl w:ilvl="8" w:tplc="FFFFFFFF" w:tentative="1">
+      <w:start w:val="1"/>
+      <w:numFmt w:val="lowerRoman"/>
+      <w:lvlText w:val="%9."/>
+      <w:lvlJc w:val="right"/>
+      <w:pPr>
+        <w:ind w:left="6480" w:hanging="180"/>
+      </w:pPr>
+    </w:lvl>
+  </w:abstractNum>
+  <w:abstractNum w:abstractNumId="6" w15:restartNumberingAfterBreak="0">
     <w:nsid w:val="234B2812"/>
     <w:multiLevelType w:val="hybridMultilevel"/>
     <w:tmpl w:val="FF365F6A"/>
@@ -1942,7 +2457,7 @@
       </w:pPr>
     </w:lvl>
   </w:abstractNum>
-  <w:abstractNum w:abstractNumId="6" w15:restartNumberingAfterBreak="0">
+  <w:abstractNum w:abstractNumId="7" w15:restartNumberingAfterBreak="0">
     <w:nsid w:val="317E70EA"/>
     <w:multiLevelType w:val="hybridMultilevel"/>
     <w:tmpl w:val="A1AA73F6"/>
@@ -2031,7 +2546,7 @@
       </w:pPr>
     </w:lvl>
   </w:abstractNum>
-  <w:abstractNum w:abstractNumId="7" w15:restartNumberingAfterBreak="0">
+  <w:abstractNum w:abstractNumId="8" w15:restartNumberingAfterBreak="0">
     <w:nsid w:val="331A381A"/>
     <w:multiLevelType w:val="hybridMultilevel"/>
     <w:tmpl w:val="31A4A5F4"/>
@@ -2143,7 +2658,7 @@
       </w:rPr>
     </w:lvl>
   </w:abstractNum>
-  <w:abstractNum w:abstractNumId="8" w15:restartNumberingAfterBreak="0">
+  <w:abstractNum w:abstractNumId="9" w15:restartNumberingAfterBreak="0">
     <w:nsid w:val="3C9E435F"/>
     <w:multiLevelType w:val="multilevel"/>
     <w:tmpl w:val="9CFE3710"/>
@@ -2292,7 +2807,7 @@
       </w:rPr>
     </w:lvl>
   </w:abstractNum>
-  <w:abstractNum w:abstractNumId="9" w15:restartNumberingAfterBreak="0">
+  <w:abstractNum w:abstractNumId="10" w15:restartNumberingAfterBreak="0">
     <w:nsid w:val="41227A66"/>
     <w:multiLevelType w:val="hybridMultilevel"/>
     <w:tmpl w:val="285A6A98"/>
@@ -2381,7 +2896,7 @@
       </w:pPr>
     </w:lvl>
   </w:abstractNum>
-  <w:abstractNum w:abstractNumId="10" w15:restartNumberingAfterBreak="0">
+  <w:abstractNum w:abstractNumId="11" w15:restartNumberingAfterBreak="0">
     <w:nsid w:val="4E740420"/>
     <w:multiLevelType w:val="hybridMultilevel"/>
     <w:tmpl w:val="285A6A98"/>
@@ -2470,7 +2985,7 @@
       </w:pPr>
     </w:lvl>
   </w:abstractNum>
-  <w:abstractNum w:abstractNumId="11" w15:restartNumberingAfterBreak="0">
+  <w:abstractNum w:abstractNumId="12" w15:restartNumberingAfterBreak="0">
     <w:nsid w:val="534E108E"/>
     <w:multiLevelType w:val="hybridMultilevel"/>
     <w:tmpl w:val="944CBA2E"/>
@@ -2559,7 +3074,7 @@
       </w:pPr>
     </w:lvl>
   </w:abstractNum>
-  <w:abstractNum w:abstractNumId="12" w15:restartNumberingAfterBreak="0">
+  <w:abstractNum w:abstractNumId="13" w15:restartNumberingAfterBreak="0">
     <w:nsid w:val="5FBA3705"/>
     <w:multiLevelType w:val="hybridMultilevel"/>
     <w:tmpl w:val="0750F038"/>
@@ -2645,7 +3160,7 @@
       </w:pPr>
     </w:lvl>
   </w:abstractNum>
-  <w:abstractNum w:abstractNumId="13" w15:restartNumberingAfterBreak="0">
+  <w:abstractNum w:abstractNumId="14" w15:restartNumberingAfterBreak="0">
     <w:nsid w:val="69CA457F"/>
     <w:multiLevelType w:val="hybridMultilevel"/>
     <w:tmpl w:val="285A6A98"/>
@@ -2734,7 +3249,7 @@
       </w:pPr>
     </w:lvl>
   </w:abstractNum>
-  <w:abstractNum w:abstractNumId="14" w15:restartNumberingAfterBreak="0">
+  <w:abstractNum w:abstractNumId="15" w15:restartNumberingAfterBreak="0">
     <w:nsid w:val="6BCD6305"/>
     <w:multiLevelType w:val="hybridMultilevel"/>
     <w:tmpl w:val="2556C140"/>
@@ -2820,7 +3335,7 @@
       </w:pPr>
     </w:lvl>
   </w:abstractNum>
-  <w:abstractNum w:abstractNumId="15" w15:restartNumberingAfterBreak="0">
+  <w:abstractNum w:abstractNumId="16" w15:restartNumberingAfterBreak="0">
     <w:nsid w:val="7480297F"/>
     <w:multiLevelType w:val="hybridMultilevel"/>
     <w:tmpl w:val="2EAAB942"/>
@@ -2932,7 +3447,7 @@
       </w:rPr>
     </w:lvl>
   </w:abstractNum>
-  <w:abstractNum w:abstractNumId="16" w15:restartNumberingAfterBreak="0">
+  <w:abstractNum w:abstractNumId="17" w15:restartNumberingAfterBreak="0">
     <w:nsid w:val="7CB02C68"/>
     <w:multiLevelType w:val="hybridMultilevel"/>
     <w:tmpl w:val="96E8EB10"/>
@@ -3045,55 +3560,58 @@
     </w:lvl>
   </w:abstractNum>
   <w:num w:numId="1" w16cid:durableId="1798714301">
-    <w:abstractNumId w:val="5"/>
+    <w:abstractNumId w:val="6"/>
   </w:num>
   <w:num w:numId="2" w16cid:durableId="1669094764">
-    <w:abstractNumId w:val="6"/>
+    <w:abstractNumId w:val="7"/>
   </w:num>
   <w:num w:numId="3" w16cid:durableId="1329332313">
     <w:abstractNumId w:val="1"/>
   </w:num>
   <w:num w:numId="4" w16cid:durableId="781263888">
-    <w:abstractNumId w:val="16"/>
+    <w:abstractNumId w:val="17"/>
   </w:num>
   <w:num w:numId="5" w16cid:durableId="93063337">
     <w:abstractNumId w:val="2"/>
   </w:num>
   <w:num w:numId="6" w16cid:durableId="577399665">
-    <w:abstractNumId w:val="7"/>
+    <w:abstractNumId w:val="8"/>
   </w:num>
   <w:num w:numId="7" w16cid:durableId="602613067">
-    <w:abstractNumId w:val="15"/>
+    <w:abstractNumId w:val="16"/>
   </w:num>
   <w:num w:numId="8" w16cid:durableId="1319922984">
     <w:abstractNumId w:val="0"/>
   </w:num>
   <w:num w:numId="9" w16cid:durableId="1623724916">
-    <w:abstractNumId w:val="8"/>
+    <w:abstractNumId w:val="9"/>
   </w:num>
   <w:num w:numId="10" w16cid:durableId="1995596184">
     <w:abstractNumId w:val="4"/>
   </w:num>
   <w:num w:numId="11" w16cid:durableId="1805541943">
-    <w:abstractNumId w:val="9"/>
+    <w:abstractNumId w:val="10"/>
   </w:num>
   <w:num w:numId="12" w16cid:durableId="2099909406">
-    <w:abstractNumId w:val="10"/>
+    <w:abstractNumId w:val="11"/>
   </w:num>
   <w:num w:numId="13" w16cid:durableId="1285576813">
     <w:abstractNumId w:val="3"/>
   </w:num>
   <w:num w:numId="14" w16cid:durableId="308823039">
+    <w:abstractNumId w:val="13"/>
+  </w:num>
+  <w:num w:numId="15" w16cid:durableId="895310986">
+    <w:abstractNumId w:val="15"/>
+  </w:num>
+  <w:num w:numId="16" w16cid:durableId="1390759804">
+    <w:abstractNumId w:val="14"/>
+  </w:num>
+  <w:num w:numId="17" w16cid:durableId="1964538569">
     <w:abstractNumId w:val="12"/>
   </w:num>
-  <w:num w:numId="15" w16cid:durableId="895310986">
-    <w:abstractNumId w:val="14"/>
-  </w:num>
-  <w:num w:numId="16" w16cid:durableId="1390759804">
-    <w:abstractNumId w:val="13"/>
-  </w:num>
-  <w:num w:numId="17" w16cid:durableId="1964538569">
-    <w:abstractNumId w:val="11"/>
+  <w:num w:numId="18" w16cid:durableId="767964492">
+    <w:abstractNumId w:val="5"/>
   </w:num>
 </w:numbering>
 </file>

</xml_diff>